<commit_message>
added sensitivity analysis for gap fraction - leaf age adjustments
</commit_message>
<xml_diff>
--- a/docs/manuscripts/euc manuscript/What factors influence the abundance of photosynthetic proteins in leaves.docx
+++ b/docs/manuscripts/euc manuscript/What factors influence the abundance of photosynthetic proteins in leaves.docx
@@ -350,13 +350,7 @@
         <w:t xml:space="preserve">How do abundances </w:t>
       </w:r>
       <w:r>
-        <w:t xml:space="preserve">of </w:t>
-      </w:r>
-      <w:r>
-        <w:t>photosynthetic protein</w:t>
-      </w:r>
-      <w:r>
-        <w:t xml:space="preserve">s </w:t>
+        <w:t xml:space="preserve">of photosynthetic proteins </w:t>
       </w:r>
       <w:r>
         <w:t>change with leaf age?</w:t>
@@ -401,22 +395,7 @@
         </w:numPr>
       </w:pPr>
       <w:r>
-        <w:t xml:space="preserve">Is </w:t>
-      </w:r>
-      <w:r>
-        <w:t>there any</w:t>
-      </w:r>
-      <w:r>
-        <w:t xml:space="preserve"> effect </w:t>
-      </w:r>
-      <w:r>
-        <w:t xml:space="preserve">of leaf age </w:t>
-      </w:r>
-      <w:r>
-        <w:t>independent of increased shading?</w:t>
-      </w:r>
-      <w:r>
-        <w:t xml:space="preserve"> Can’t answer this directly but worth discussing</w:t>
+        <w:t>Is there any effect of leaf age independent of increased shading? Can’t answer this directly but worth discussing</w:t>
       </w:r>
     </w:p>
     <w:p>
@@ -622,9 +601,9 @@
     <w:p/>
     <w:p/>
     <w:p/>
-    <w:p/>
-    <w:p>
-      <w:r>
+    <w:p>
+      <w:r>
+        <w:lastRenderedPageBreak/>
         <w:t>Figures:</w:t>
       </w:r>
     </w:p>
@@ -686,16 +665,12 @@
           </wp:inline>
         </w:drawing>
       </w:r>
-    </w:p>
-    <w:p>
-      <w:r>
-        <w:t xml:space="preserve">1b - </w:t>
-      </w:r>
-      <w:r>
-        <w:t xml:space="preserve">[Calvin cycle] vs </w:t>
-      </w:r>
-      <w:r>
-        <w:t>gap fraction</w:t>
+      <w:bookmarkStart w:id="0" w:name="_GoBack"/>
+      <w:bookmarkEnd w:id="0"/>
+    </w:p>
+    <w:p>
+      <w:r>
+        <w:t>1b - [Calvin cycle] vs gap fraction</w:t>
       </w:r>
     </w:p>
     <w:p>
@@ -756,6 +731,7 @@
     <w:p/>
     <w:p>
       <w:r>
+        <w:lastRenderedPageBreak/>
         <w:t xml:space="preserve">1c - [electron transport] vs </w:t>
       </w:r>
       <w:proofErr w:type="spellStart"/>
@@ -1076,10 +1052,7 @@
     <w:p/>
     <w:p>
       <w:r>
-        <w:t>2</w:t>
-      </w:r>
-      <w:r>
-        <w:t xml:space="preserve">a – photosystems vs </w:t>
+        <w:t xml:space="preserve">2a – photosystems vs </w:t>
       </w:r>
       <w:proofErr w:type="spellStart"/>
       <w:r>
@@ -1199,12 +1172,12 @@
     <w:p/>
     <w:p>
       <w:r>
+        <w:t>Leaf age:</w:t>
+      </w:r>
+    </w:p>
+    <w:p>
+      <w:r>
         <w:lastRenderedPageBreak/>
-        <w:t>Leaf age:</w:t>
-      </w:r>
-    </w:p>
-    <w:p>
-      <w:r>
         <w:t xml:space="preserve">Normalise to newest leaf on the branch, should tighten scatter and remove </w:t>
       </w:r>
       <w:r>
@@ -1305,7 +1278,6 @@
           <w:noProof/>
           <w:lang w:eastAsia="en-AU"/>
         </w:rPr>
-        <w:lastRenderedPageBreak/>
         <w:drawing>
           <wp:inline distT="0" distB="0" distL="0" distR="0">
             <wp:extent cx="3307278" cy="3297383"/>
@@ -1427,7 +1399,6 @@
           <w:noProof/>
           <w:lang w:eastAsia="en-AU"/>
         </w:rPr>
-        <w:lastRenderedPageBreak/>
         <w:drawing>
           <wp:inline distT="0" distB="0" distL="0" distR="0">
             <wp:extent cx="2778826" cy="2770514"/>
@@ -1791,8 +1762,6 @@
       <w:r>
         <w:t xml:space="preserve"> cycle enzymes to make up for slower reaction rate</w:t>
       </w:r>
-      <w:bookmarkStart w:id="0" w:name="_GoBack"/>
-      <w:bookmarkEnd w:id="0"/>
     </w:p>
     <w:sectPr>
       <w:pgSz w:w="11906" w:h="16838"/>
@@ -2848,6 +2817,7 @@
   <w:style w:type="character" w:default="1" w:styleId="DefaultParagraphFont">
     <w:name w:val="Default Paragraph Font"/>
     <w:uiPriority w:val="1"/>
+    <w:semiHidden/>
     <w:unhideWhenUsed/>
   </w:style>
   <w:style w:type="table" w:default="1" w:styleId="TableNormal">

</xml_diff>